<commit_message>
Auto commit on 2025-10-02 21:31:27
</commit_message>
<xml_diff>
--- a/杂活/审稿/VT-2025-04226_夏美东.docx
+++ b/杂活/审稿/VT-2025-04226_夏美东.docx
@@ -3,6 +3,11 @@
 <w:document xmlns:wpc="http://schemas.microsoft.com/office/word/2010/wordprocessingCanvas" xmlns:cx="http://schemas.microsoft.com/office/drawing/2014/chartex" xmlns:cx1="http://schemas.microsoft.com/office/drawing/2015/9/8/chartex" xmlns:cx2="http://schemas.microsoft.com/office/drawing/2015/10/21/chartex" xmlns:cx3="http://schemas.microsoft.com/office/drawing/2016/5/9/chartex" xmlns:cx4="http://schemas.microsoft.com/office/drawing/2016/5/10/chartex" xmlns:cx5="http://schemas.microsoft.com/office/drawing/2016/5/11/chartex" xmlns:cx6="http://schemas.microsoft.com/office/drawing/2016/5/12/chartex" xmlns:cx7="http://schemas.microsoft.com/office/drawing/2016/5/13/chartex" xmlns:cx8="http://schemas.microsoft.com/office/drawing/2016/5/14/chartex" xmlns:mc="http://schemas.openxmlformats.org/markup-compatibility/2006" xmlns:aink="http://schemas.microsoft.com/office/drawing/2016/ink" xmlns:am3d="http://schemas.microsoft.com/office/drawing/2017/model3d" xmlns:o="urn:schemas-microsoft-com:office:office" xmlns:r="http://schemas.openxmlformats.org/officeDocument/2006/relationships" xmlns:m="http://schemas.openxmlformats.org/officeDocument/2006/math" xmlns:v="urn:schemas-microsoft-com:vml" xmlns:wp14="http://schemas.microsoft.com/office/word/2010/wordprocessingDrawing" xmlns:wp="http://schemas.openxmlformats.org/drawingml/2006/wordprocessingDrawing" xmlns:w10="urn:schemas-microsoft-com:office:word" xmlns:w="http://schemas.openxmlformats.org/wordprocessingml/2006/main" xmlns:w14="http://schemas.microsoft.com/office/word/2010/wordml" xmlns:w15="http://schemas.microsoft.com/office/word/2012/wordml" xmlns:w16cex="http://schemas.microsoft.com/office/word/2018/wordml/cex" xmlns:w16cid="http://schemas.microsoft.com/office/word/2016/wordml/cid" xmlns:w16="http://schemas.microsoft.com/office/word/2018/wordml" xmlns:w16sdtdh="http://schemas.microsoft.com/office/word/2020/wordml/sdtdatahash" xmlns:w16se="http://schemas.microsoft.com/office/word/2015/wordml/symex" xmlns:wpg="http://schemas.microsoft.com/office/word/2010/wordprocessingGroup" xmlns:wpi="http://schemas.microsoft.com/office/word/2010/wordprocessingInk" xmlns:wne="http://schemas.microsoft.com/office/word/2006/wordml" xmlns:wps="http://schemas.microsoft.com/office/word/2010/wordprocessingShape" mc:Ignorable="w14 w15 w16se w16cid w16 w16cex w16sdtdh wp14">
   <w:body>
     <w:p>
+      <w:pPr>
+        <w:rPr>
+          <w:rFonts w:hint="eastAsia"/>
+        </w:rPr>
+      </w:pPr>
       <w:r>
         <w:t xml:space="preserve">This paper proposes an optimized enhanced spatial modulation (O-ESM) scheme, which employs a look-up table to enable dual-antenna activation and remove the conventional power-of-two restriction on antenna groups. In addition, it introduces secondary constellations to reduce the number of signal points and thereby lower the average transmit power. While the manuscript presents some potentially </w:t>
       </w:r>
@@ -31,7 +36,6 @@
         <w:t>:</w:t>
       </w:r>
     </w:p>
-    <w:p/>
     <w:p>
       <w:pPr>
         <w:pStyle w:val="a4"/>
@@ -69,19 +73,25 @@
         <w:t xml:space="preserve"> </w:t>
       </w:r>
       <w:r>
+        <w:t>(</w:t>
+      </w:r>
+      <w:r>
         <w:t>l</w:t>
       </w:r>
       <w:r>
-        <w:t xml:space="preserve">, alpha_3, beta_4 </w:t>
+        <w:t>, alpha_3, beta_4</w:t>
+      </w:r>
+      <w:r>
+        <w:t>)</w:t>
+      </w:r>
+      <w:r>
+        <w:t xml:space="preserve"> </w:t>
       </w:r>
       <w:r>
         <w:t xml:space="preserve">are left unexplained. The authors should carefully review the entire paper and substantially improve the presentation, </w:t>
       </w:r>
       <w:r>
-        <w:t>particularly the parameter mapping and modulation process</w:t>
-      </w:r>
-      <w:r>
-        <w:t>.</w:t>
+        <w:t>particularly the parameter mapping and modulation process.</w:t>
       </w:r>
     </w:p>
     <w:p/>
@@ -95,22 +105,10 @@
         <w:ind w:firstLineChars="0"/>
       </w:pPr>
       <w:r>
-        <w:t>The manuscript formulates an optimization problem in equation (5), which aims to maximize the minimum Euclidean distance (MED) while minimizing the average energy per transmitted codeword. However, it is unclear whether Section III actually solves this optimization problem. My impression is that Section III only introduces several modulation cases. If these cases indeed achieve the stated optimization objectives (maximizing MED and minimizing average energy), the authors should explicitly elaborat</w:t>
-      </w:r>
-      <w:r>
-        <w:t>e</w:t>
-      </w:r>
-      <w:r>
-        <w:t>.</w:t>
+        <w:t>The manuscript formulates an optimization problem in equation (5), which aims to maximize the minimum Euclidean distance (MED) while minimizing the average energy per transmitted codeword. However, it is unclear whether Section III actually solves this optimization problem. My impression is that Section III only introduces several modulation cases. If these cases indeed achieve the stated optimization objectives (maximizing MED and minimizing average energy), the authors should explicitly elaborate.</w:t>
       </w:r>
     </w:p>
-    <w:p>
-      <w:pPr>
-        <w:rPr>
-          <w:rFonts w:hint="eastAsia"/>
-        </w:rPr>
-      </w:pPr>
-    </w:p>
+    <w:p/>
     <w:p>
       <w:pPr>
         <w:pStyle w:val="a4"/>
@@ -185,9 +183,6 @@
           <w:numId w:val="1"/>
         </w:numPr>
         <w:ind w:firstLineChars="0"/>
-        <w:rPr>
-          <w:rFonts w:hint="eastAsia"/>
-        </w:rPr>
       </w:pPr>
       <w:r>
         <w:t>The simulation section only reports codeword error rate (CER) performance. To better support the claims and to align with the optimization problem stated in equation (5), additional results should be included, such as figures illustrating the achieved MED and the average energy per transmitted codeword.</w:t>

</xml_diff>